<commit_message>
#DH #comment Add something to Traktandenliste
</commit_message>
<xml_diff>
--- a/Traktandenliste/Traktandenliste 2. Mar 15.docx
+++ b/Traktandenliste/Traktandenliste 2. Mar 15.docx
@@ -1,6 +1,6 @@
 
 <file path=word/document.xml><?xml version="1.0" encoding="utf-8"?>
-<w:document xmlns:wpc="http://schemas.microsoft.com/office/word/2010/wordprocessingCanvas" xmlns:mo="http://schemas.microsoft.com/office/mac/office/2008/main" xmlns:mc="http://schemas.openxmlformats.org/markup-compatibility/2006" xmlns:mv="urn:schemas-microsoft-com:mac:vml" xmlns:o="urn:schemas-microsoft-com:office:office" xmlns:r="http://schemas.openxmlformats.org/officeDocument/2006/relationships" xmlns:m="http://schemas.openxmlformats.org/officeDocument/2006/math" xmlns:v="urn:schemas-microsoft-com:vml" xmlns:wp14="http://schemas.microsoft.com/office/word/2010/wordprocessingDrawing" xmlns:wp="http://schemas.openxmlformats.org/drawingml/2006/wordprocessingDrawing" xmlns:w10="urn:schemas-microsoft-com:office:word" xmlns:w="http://schemas.openxmlformats.org/wordprocessingml/2006/main" xmlns:w14="http://schemas.microsoft.com/office/word/2010/wordml" xmlns:wpg="http://schemas.microsoft.com/office/word/2010/wordprocessingGroup" xmlns:wpi="http://schemas.microsoft.com/office/word/2010/wordprocessingInk" xmlns:wne="http://schemas.microsoft.com/office/word/2006/wordml" xmlns:wps="http://schemas.microsoft.com/office/word/2010/wordprocessingShape" mc:Ignorable="w14 wp14">
+<w:document xmlns:ve="http://schemas.openxmlformats.org/markup-compatibility/2006" xmlns:o="urn:schemas-microsoft-com:office:office" xmlns:r="http://schemas.openxmlformats.org/officeDocument/2006/relationships" xmlns:m="http://schemas.openxmlformats.org/officeDocument/2006/math" xmlns:v="urn:schemas-microsoft-com:vml" xmlns:wp="http://schemas.openxmlformats.org/drawingml/2006/wordprocessingDrawing" xmlns:w10="urn:schemas-microsoft-com:office:word" xmlns:w="http://schemas.openxmlformats.org/wordprocessingml/2006/main" xmlns:wne="http://schemas.microsoft.com/office/word/2006/wordml">
   <w:body>
     <w:p>
       <w:pPr>
@@ -71,7 +71,14 @@
       </w:r>
       <w:r>
         <w:tab/>
-        <w:t>ExWi 116, 1. Stock</w:t>
+      </w:r>
+      <w:proofErr w:type="spellStart"/>
+      <w:r>
+        <w:t>ExWi</w:t>
+      </w:r>
+      <w:proofErr w:type="spellEnd"/>
+      <w:r>
+        <w:t xml:space="preserve"> 116, 1. Stock</w:t>
       </w:r>
     </w:p>
     <w:p>
@@ -323,6 +330,12 @@
     <w:p>
       <w:pPr>
         <w:pStyle w:val="Text"/>
+        <w:rPr>
+          <w:rFonts w:ascii="Helvetica"/>
+          <w:sz w:val="20"/>
+          <w:szCs w:val="20"/>
+          <w:lang w:val="de-DE"/>
+        </w:rPr>
       </w:pPr>
       <w:r>
         <w:rPr>
@@ -361,10 +374,46 @@
         </w:rPr>
         <w:t>hrung</w:t>
       </w:r>
+      <w:r>
+        <w:rPr>
+          <w:rFonts w:ascii="Helvetica"/>
+          <w:sz w:val="20"/>
+          <w:szCs w:val="20"/>
+          <w:lang w:val="de-DE"/>
+        </w:rPr>
+        <w:t xml:space="preserve"> </w:t>
+      </w:r>
+    </w:p>
+    <w:p>
+      <w:pPr>
+        <w:pStyle w:val="Text"/>
+        <w:rPr>
+          <w:lang w:val="de-CH"/>
+        </w:rPr>
+      </w:pPr>
+      <w:r>
+        <w:rPr>
+          <w:rFonts w:ascii="Helvetica"/>
+          <w:sz w:val="20"/>
+          <w:szCs w:val="20"/>
+          <w:lang w:val="de-DE"/>
+        </w:rPr>
+        <w:t xml:space="preserve">IG: </w:t>
+      </w:r>
+      <w:r>
+        <w:rPr>
+          <w:rFonts w:ascii="Helvetica"/>
+          <w:sz w:val="20"/>
+          <w:szCs w:val="20"/>
+          <w:lang w:val="de-DE"/>
+        </w:rPr>
+        <w:tab/>
+        <w:t>Zeit Eintragen</w:t>
+      </w:r>
     </w:p>
     <w:sectPr>
-      <w:headerReference w:type="default" r:id="rId7"/>
-      <w:footerReference w:type="default" r:id="rId8"/>
+      <w:headerReference w:type="default" r:id="rId6"/>
+      <w:footerReference w:type="default" r:id="rId7"/>
       <w:pgSz w:w="11900" w:h="16840"/>
       <w:pgMar w:top="1134" w:right="1134" w:bottom="1134" w:left="1134" w:header="709" w:footer="850" w:gutter="0"/>
       <w:cols w:space="720"/>
@@ -374,7 +423,7 @@
 </file>
 
 <file path=word/endnotes.xml><?xml version="1.0" encoding="utf-8"?>
-<w:endnotes xmlns:wpc="http://schemas.microsoft.com/office/word/2010/wordprocessingCanvas" xmlns:mo="http://schemas.microsoft.com/office/mac/office/2008/main" xmlns:mc="http://schemas.openxmlformats.org/markup-compatibility/2006" xmlns:mv="urn:schemas-microsoft-com:mac:vml" xmlns:o="urn:schemas-microsoft-com:office:office" xmlns:r="http://schemas.openxmlformats.org/officeDocument/2006/relationships" xmlns:m="http://schemas.openxmlformats.org/officeDocument/2006/math" xmlns:v="urn:schemas-microsoft-com:vml" xmlns:wp14="http://schemas.microsoft.com/office/word/2010/wordprocessingDrawing" xmlns:wp="http://schemas.openxmlformats.org/drawingml/2006/wordprocessingDrawing" xmlns:w10="urn:schemas-microsoft-com:office:word" xmlns:w="http://schemas.openxmlformats.org/wordprocessingml/2006/main" xmlns:w14="http://schemas.microsoft.com/office/word/2010/wordml" xmlns:wpg="http://schemas.microsoft.com/office/word/2010/wordprocessingGroup" xmlns:wpi="http://schemas.microsoft.com/office/word/2010/wordprocessingInk" xmlns:wne="http://schemas.microsoft.com/office/word/2006/wordml" xmlns:wps="http://schemas.microsoft.com/office/word/2010/wordprocessingShape" mc:Ignorable="w14 wp14">
+<w:endnotes xmlns:ve="http://schemas.openxmlformats.org/markup-compatibility/2006" xmlns:o="urn:schemas-microsoft-com:office:office" xmlns:r="http://schemas.openxmlformats.org/officeDocument/2006/relationships" xmlns:m="http://schemas.openxmlformats.org/officeDocument/2006/math" xmlns:v="urn:schemas-microsoft-com:vml" xmlns:wp="http://schemas.openxmlformats.org/drawingml/2006/wordprocessingDrawing" xmlns:w10="urn:schemas-microsoft-com:office:word" xmlns:w="http://schemas.openxmlformats.org/wordprocessingml/2006/main" xmlns:wne="http://schemas.microsoft.com/office/word/2006/wordml">
   <w:endnote w:type="separator" w:id="-1">
     <w:p>
       <w:r>
@@ -393,7 +442,7 @@
 </file>
 
 <file path=word/footer1.xml><?xml version="1.0" encoding="utf-8"?>
-<w:ftr xmlns:wpc="http://schemas.microsoft.com/office/word/2010/wordprocessingCanvas" xmlns:mo="http://schemas.microsoft.com/office/mac/office/2008/main" xmlns:mc="http://schemas.openxmlformats.org/markup-compatibility/2006" xmlns:mv="urn:schemas-microsoft-com:mac:vml" xmlns:o="urn:schemas-microsoft-com:office:office" xmlns:r="http://schemas.openxmlformats.org/officeDocument/2006/relationships" xmlns:m="http://schemas.openxmlformats.org/officeDocument/2006/math" xmlns:v="urn:schemas-microsoft-com:vml" xmlns:wp14="http://schemas.microsoft.com/office/word/2010/wordprocessingDrawing" xmlns:wp="http://schemas.openxmlformats.org/drawingml/2006/wordprocessingDrawing" xmlns:w10="urn:schemas-microsoft-com:office:word" xmlns:w="http://schemas.openxmlformats.org/wordprocessingml/2006/main" xmlns:w14="http://schemas.microsoft.com/office/word/2010/wordml" xmlns:wpg="http://schemas.microsoft.com/office/word/2010/wordprocessingGroup" xmlns:wpi="http://schemas.microsoft.com/office/word/2010/wordprocessingInk" xmlns:wne="http://schemas.microsoft.com/office/word/2006/wordml" xmlns:wps="http://schemas.microsoft.com/office/word/2010/wordprocessingShape" mc:Ignorable="w14 wp14">
+<w:ftr xmlns:ve="http://schemas.openxmlformats.org/markup-compatibility/2006" xmlns:o="urn:schemas-microsoft-com:office:office" xmlns:r="http://schemas.openxmlformats.org/officeDocument/2006/relationships" xmlns:m="http://schemas.openxmlformats.org/officeDocument/2006/math" xmlns:v="urn:schemas-microsoft-com:vml" xmlns:wp="http://schemas.openxmlformats.org/drawingml/2006/wordprocessingDrawing" xmlns:w10="urn:schemas-microsoft-com:office:word" xmlns:w="http://schemas.openxmlformats.org/wordprocessingml/2006/main" xmlns:wne="http://schemas.microsoft.com/office/word/2006/wordml">
   <w:p>
     <w:pPr>
       <w:pStyle w:val="Kopf-undFuzeilen"/>
@@ -403,7 +452,7 @@
 </file>
 
 <file path=word/footnotes.xml><?xml version="1.0" encoding="utf-8"?>
-<w:footnotes xmlns:wpc="http://schemas.microsoft.com/office/word/2010/wordprocessingCanvas" xmlns:mo="http://schemas.microsoft.com/office/mac/office/2008/main" xmlns:mc="http://schemas.openxmlformats.org/markup-compatibility/2006" xmlns:mv="urn:schemas-microsoft-com:mac:vml" xmlns:o="urn:schemas-microsoft-com:office:office" xmlns:r="http://schemas.openxmlformats.org/officeDocument/2006/relationships" xmlns:m="http://schemas.openxmlformats.org/officeDocument/2006/math" xmlns:v="urn:schemas-microsoft-com:vml" xmlns:wp14="http://schemas.microsoft.com/office/word/2010/wordprocessingDrawing" xmlns:wp="http://schemas.openxmlformats.org/drawingml/2006/wordprocessingDrawing" xmlns:w10="urn:schemas-microsoft-com:office:word" xmlns:w="http://schemas.openxmlformats.org/wordprocessingml/2006/main" xmlns:w14="http://schemas.microsoft.com/office/word/2010/wordml" xmlns:wpg="http://schemas.microsoft.com/office/word/2010/wordprocessingGroup" xmlns:wpi="http://schemas.microsoft.com/office/word/2010/wordprocessingInk" xmlns:wne="http://schemas.microsoft.com/office/word/2006/wordml" xmlns:wps="http://schemas.microsoft.com/office/word/2010/wordprocessingShape" mc:Ignorable="w14 wp14">
+<w:footnotes xmlns:ve="http://schemas.openxmlformats.org/markup-compatibility/2006" xmlns:o="urn:schemas-microsoft-com:office:office" xmlns:r="http://schemas.openxmlformats.org/officeDocument/2006/relationships" xmlns:m="http://schemas.openxmlformats.org/officeDocument/2006/math" xmlns:v="urn:schemas-microsoft-com:vml" xmlns:wp="http://schemas.openxmlformats.org/drawingml/2006/wordprocessingDrawing" xmlns:w10="urn:schemas-microsoft-com:office:word" xmlns:w="http://schemas.openxmlformats.org/wordprocessingml/2006/main" xmlns:wne="http://schemas.microsoft.com/office/word/2006/wordml">
   <w:footnote w:type="separator" w:id="-1">
     <w:p>
       <w:r>
@@ -422,7 +471,7 @@
 </file>
 
 <file path=word/header1.xml><?xml version="1.0" encoding="utf-8"?>
-<w:hdr xmlns:wpc="http://schemas.microsoft.com/office/word/2010/wordprocessingCanvas" xmlns:mo="http://schemas.microsoft.com/office/mac/office/2008/main" xmlns:mc="http://schemas.openxmlformats.org/markup-compatibility/2006" xmlns:mv="urn:schemas-microsoft-com:mac:vml" xmlns:o="urn:schemas-microsoft-com:office:office" xmlns:r="http://schemas.openxmlformats.org/officeDocument/2006/relationships" xmlns:m="http://schemas.openxmlformats.org/officeDocument/2006/math" xmlns:v="urn:schemas-microsoft-com:vml" xmlns:wp14="http://schemas.microsoft.com/office/word/2010/wordprocessingDrawing" xmlns:wp="http://schemas.openxmlformats.org/drawingml/2006/wordprocessingDrawing" xmlns:w10="urn:schemas-microsoft-com:office:word" xmlns:w="http://schemas.openxmlformats.org/wordprocessingml/2006/main" xmlns:w14="http://schemas.microsoft.com/office/word/2010/wordml" xmlns:wpg="http://schemas.microsoft.com/office/word/2010/wordprocessingGroup" xmlns:wpi="http://schemas.microsoft.com/office/word/2010/wordprocessingInk" xmlns:wne="http://schemas.microsoft.com/office/word/2006/wordml" xmlns:wps="http://schemas.microsoft.com/office/word/2010/wordprocessingShape" mc:Ignorable="w14 wp14">
+<w:hdr xmlns:ve="http://schemas.openxmlformats.org/markup-compatibility/2006" xmlns:o="urn:schemas-microsoft-com:office:office" xmlns:r="http://schemas.openxmlformats.org/officeDocument/2006/relationships" xmlns:m="http://schemas.openxmlformats.org/officeDocument/2006/math" xmlns:v="urn:schemas-microsoft-com:vml" xmlns:wp="http://schemas.openxmlformats.org/drawingml/2006/wordprocessingDrawing" xmlns:w10="urn:schemas-microsoft-com:office:word" xmlns:w="http://schemas.openxmlformats.org/wordprocessingml/2006/main" xmlns:wne="http://schemas.microsoft.com/office/word/2006/wordml">
   <w:p>
     <w:pPr>
       <w:pStyle w:val="Kopf-undFuzeilen"/>
@@ -432,7 +481,7 @@
 </file>
 
 <file path=word/styles.xml><?xml version="1.0" encoding="utf-8"?>
-<w:styles xmlns:mc="http://schemas.openxmlformats.org/markup-compatibility/2006" xmlns:r="http://schemas.openxmlformats.org/officeDocument/2006/relationships" xmlns:w="http://schemas.openxmlformats.org/wordprocessingml/2006/main" xmlns:w14="http://schemas.microsoft.com/office/word/2010/wordml" mc:Ignorable="w14">
+<w:styles xmlns:r="http://schemas.openxmlformats.org/officeDocument/2006/relationships" xmlns:w="http://schemas.openxmlformats.org/wordprocessingml/2006/main">
   <w:docDefaults>
     <w:rPrDefault>
       <w:rPr>
@@ -454,7 +503,7 @@
       </w:pPr>
     </w:pPrDefault>
   </w:docDefaults>
-  <w:latentStyles w:defLockedState="0" w:defUIPriority="99" w:defSemiHidden="1" w:defUnhideWhenUsed="1" w:defQFormat="0" w:count="276">
+  <w:latentStyles w:defLockedState="0" w:defUIPriority="99" w:defSemiHidden="1" w:defUnhideWhenUsed="1" w:defQFormat="0" w:count="267">
     <w:lsdException w:name="Normal" w:semiHidden="0" w:uiPriority="0" w:unhideWhenUsed="0" w:qFormat="1"/>
     <w:lsdException w:name="heading 1" w:semiHidden="0" w:uiPriority="9" w:unhideWhenUsed="0" w:qFormat="1"/>
     <w:lsdException w:name="heading 2" w:uiPriority="9" w:qFormat="1"/>
@@ -595,6 +644,7 @@
   </w:latentStyles>
   <w:style w:type="paragraph" w:default="1" w:styleId="Normal">
     <w:name w:val="Normal"/>
+    <w:rsid w:val="002C655D"/>
     <w:rPr>
       <w:sz w:val="24"/>
       <w:szCs w:val="24"/>
@@ -611,6 +661,7 @@
     <w:uiPriority w:val="99"/>
     <w:semiHidden/>
     <w:unhideWhenUsed/>
+    <w:qFormat/>
     <w:tblPr>
       <w:tblInd w:w="0" w:type="dxa"/>
       <w:tblCellMar>
@@ -629,12 +680,14 @@
   </w:style>
   <w:style w:type="character" w:styleId="Hyperlink">
     <w:name w:val="Hyperlink"/>
+    <w:rsid w:val="002C655D"/>
     <w:rPr>
       <w:u w:val="single"/>
     </w:rPr>
   </w:style>
   <w:style w:type="paragraph" w:customStyle="1" w:styleId="Kopf-undFuzeilen">
     <w:name w:val="Kopf- und Fußzeilen"/>
+    <w:rsid w:val="002C655D"/>
     <w:pPr>
       <w:tabs>
         <w:tab w:val="right" w:pos="9020"/>
@@ -649,6 +702,7 @@
   </w:style>
   <w:style w:type="paragraph" w:customStyle="1" w:styleId="UntertitelA">
     <w:name w:val="Untertitel A"/>
+    <w:rsid w:val="002C655D"/>
     <w:pPr>
       <w:tabs>
         <w:tab w:val="left" w:pos="1150"/>
@@ -666,6 +720,7 @@
   </w:style>
   <w:style w:type="paragraph" w:customStyle="1" w:styleId="TextA">
     <w:name w:val="Text A"/>
+    <w:rsid w:val="002C655D"/>
     <w:rPr>
       <w:rFonts w:ascii="Helvetica" w:eastAsia="Helvetica" w:hAnsi="Helvetica" w:cs="Helvetica"/>
       <w:color w:val="000000"/>
@@ -678,6 +733,7 @@
   <w:style w:type="paragraph" w:customStyle="1" w:styleId="berschrift3">
     <w:name w:val="Überschrift 3"/>
     <w:next w:val="TextA"/>
+    <w:rsid w:val="002C655D"/>
     <w:pPr>
       <w:keepNext/>
       <w:spacing w:before="360" w:after="40" w:line="288" w:lineRule="auto"/>
@@ -695,6 +751,7 @@
   </w:style>
   <w:style w:type="paragraph" w:customStyle="1" w:styleId="Text">
     <w:name w:val="Text"/>
+    <w:rsid w:val="002C655D"/>
     <w:rPr>
       <w:rFonts w:eastAsia="Times New Roman"/>
       <w:color w:val="000000"/>

</xml_diff>

<commit_message>
#DH #comment Add something to Taktandliste
</commit_message>
<xml_diff>
--- a/Traktandenliste/Traktandenliste 2. Mar 15.docx
+++ b/Traktandenliste/Traktandenliste 2. Mar 15.docx
@@ -388,7 +388,10 @@
       <w:pPr>
         <w:pStyle w:val="Text"/>
         <w:rPr>
-          <w:lang w:val="de-CH"/>
+          <w:rFonts w:ascii="Helvetica"/>
+          <w:sz w:val="20"/>
+          <w:szCs w:val="20"/>
+          <w:lang w:val="de-DE"/>
         </w:rPr>
       </w:pPr>
       <w:r>
@@ -409,6 +412,69 @@
         </w:rPr>
         <w:tab/>
         <w:t>Zeit Eintragen</w:t>
+      </w:r>
+    </w:p>
+    <w:p>
+      <w:pPr>
+        <w:pStyle w:val="Text"/>
+        <w:rPr>
+          <w:lang w:val="de-CH" w:bidi="he-IL"/>
+        </w:rPr>
+      </w:pPr>
+      <w:r>
+        <w:rPr>
+          <w:rFonts w:ascii="Helvetica"/>
+          <w:sz w:val="20"/>
+          <w:szCs w:val="20"/>
+          <w:lang w:val="de-DE"/>
+        </w:rPr>
+        <w:t>JS</w:t>
+      </w:r>
+      <w:r>
+        <w:rPr>
+          <w:rFonts w:ascii="Helvetica"/>
+          <w:sz w:val="20"/>
+          <w:szCs w:val="20"/>
+          <w:lang w:val="de-DE"/>
+        </w:rPr>
+        <w:t>+SZ</w:t>
+      </w:r>
+      <w:r>
+        <w:rPr>
+          <w:rFonts w:ascii="Helvetica"/>
+          <w:sz w:val="20"/>
+          <w:szCs w:val="20"/>
+          <w:lang w:val="de-DE"/>
+        </w:rPr>
+        <w:t xml:space="preserve">: </w:t>
+      </w:r>
+      <w:r>
+        <w:rPr>
+          <w:rFonts w:ascii="Helvetica"/>
+          <w:sz w:val="20"/>
+          <w:szCs w:val="20"/>
+          <w:lang w:val="de-DE"/>
+        </w:rPr>
+        <w:tab/>
+        <w:t>Code erkl</w:t>
+      </w:r>
+      <w:r>
+        <w:rPr>
+          <w:rFonts w:ascii="Helvetica"/>
+          <w:sz w:val="20"/>
+          <w:szCs w:val="20"/>
+          <w:lang w:val="de-CH" w:bidi="he-IL"/>
+        </w:rPr>
+        <w:t>ä</w:t>
+      </w:r>
+      <w:r>
+        <w:rPr>
+          <w:rFonts w:ascii="Helvetica"/>
+          <w:sz w:val="20"/>
+          <w:szCs w:val="20"/>
+          <w:lang w:val="de-CH" w:bidi="he-IL"/>
+        </w:rPr>
+        <w:t>ren</w:t>
       </w:r>
     </w:p>
     <w:sectPr>

</xml_diff>